<commit_message>
DesignEntscheidung Text an neuen Mapper angepasst
</commit_message>
<xml_diff>
--- a/Documentation/Timebox2/Designentscheidung.docx
+++ b/Documentation/Timebox2/Designentscheidung.docx
@@ -921,69 +921,8 @@
                                           <w:sz w:val="32"/>
                                           <w:szCs w:val="32"/>
                                         </w:rPr>
-                                        <w:t xml:space="preserve">Stefan Dunst, Christian Lins, Tobias Meusburger, Markus </w:t>
+                                        <w:t>Stefan Dunst, Christian Lins, Tobias Meusburger, Markus Mohanty, Hubert Rall, Johannes Schwendinger</w:t>
                                       </w:r>
-                                      <w:proofErr w:type="spellStart"/>
-                                      <w:r>
-                                        <w:rPr>
-                                          <w:rFonts w:eastAsiaTheme="minorEastAsia" w:cstheme="minorHAnsi"/>
-                                          <w:b/>
-                                          <w:bCs/>
-                                          <w:color w:val="000000" w:themeColor="text1"/>
-                                          <w:sz w:val="32"/>
-                                          <w:szCs w:val="32"/>
-                                        </w:rPr>
-                                        <w:t>Mohanty</w:t>
-                                      </w:r>
-                                      <w:proofErr w:type="spellEnd"/>
-                                      <w:r>
-                                        <w:rPr>
-                                          <w:rFonts w:eastAsiaTheme="minorEastAsia" w:cstheme="minorHAnsi"/>
-                                          <w:b/>
-                                          <w:bCs/>
-                                          <w:color w:val="000000" w:themeColor="text1"/>
-                                          <w:sz w:val="32"/>
-                                          <w:szCs w:val="32"/>
-                                        </w:rPr>
-                                        <w:t xml:space="preserve">, Hubert </w:t>
-                                      </w:r>
-                                      <w:proofErr w:type="spellStart"/>
-                                      <w:r>
-                                        <w:rPr>
-                                          <w:rFonts w:eastAsiaTheme="minorEastAsia" w:cstheme="minorHAnsi"/>
-                                          <w:b/>
-                                          <w:bCs/>
-                                          <w:color w:val="000000" w:themeColor="text1"/>
-                                          <w:sz w:val="32"/>
-                                          <w:szCs w:val="32"/>
-                                        </w:rPr>
-                                        <w:t>Rall</w:t>
-                                      </w:r>
-                                      <w:proofErr w:type="spellEnd"/>
-                                      <w:r>
-                                        <w:rPr>
-                                          <w:rFonts w:eastAsiaTheme="minorEastAsia" w:cstheme="minorHAnsi"/>
-                                          <w:b/>
-                                          <w:bCs/>
-                                          <w:color w:val="000000" w:themeColor="text1"/>
-                                          <w:sz w:val="32"/>
-                                          <w:szCs w:val="32"/>
-                                        </w:rPr>
-                                        <w:t xml:space="preserve">, Johannes </w:t>
-                                      </w:r>
-                                      <w:proofErr w:type="spellStart"/>
-                                      <w:r>
-                                        <w:rPr>
-                                          <w:rFonts w:eastAsiaTheme="minorEastAsia" w:cstheme="minorHAnsi"/>
-                                          <w:b/>
-                                          <w:bCs/>
-                                          <w:color w:val="000000" w:themeColor="text1"/>
-                                          <w:sz w:val="32"/>
-                                          <w:szCs w:val="32"/>
-                                        </w:rPr>
-                                        <w:t>Schwendinger</w:t>
-                                      </w:r>
-                                      <w:proofErr w:type="spellEnd"/>
                                     </w:p>
                                   </w:sdtContent>
                                 </w:sdt>
@@ -1075,6 +1014,7 @@
                                         <w:rPr>
                                           <w:sz w:val="96"/>
                                           <w:szCs w:val="96"/>
+                                          <w:lang w:val="de-DE"/>
                                           <w14:numForm w14:val="oldStyle"/>
                                         </w:rPr>
                                         <w:t>12</w:t>
@@ -1307,6 +1247,7 @@
                               <w:dataBinding w:prefixMappings="xmlns:ns0='http://schemas.openxmlformats.org/package/2006/metadata/core-properties' xmlns:ns1='http://purl.org/dc/elements/1.1/'" w:xpath="/ns0:coreProperties[1]/ns1:creator[1]" w:storeItemID="{6C3C8BC8-F283-45AE-878A-BAB7291924A1}"/>
                               <w:text/>
                             </w:sdtPr>
+                            <w:sdtEndPr/>
                             <w:sdtContent>
                               <w:p>
                                 <w:pPr>
@@ -1327,69 +1268,8 @@
                                     <w:sz w:val="32"/>
                                     <w:szCs w:val="32"/>
                                   </w:rPr>
-                                  <w:t xml:space="preserve">Stefan Dunst, Christian Lins, Tobias Meusburger, Markus </w:t>
+                                  <w:t>Stefan Dunst, Christian Lins, Tobias Meusburger, Markus Mohanty, Hubert Rall, Johannes Schwendinger</w:t>
                                 </w:r>
-                                <w:proofErr w:type="spellStart"/>
-                                <w:r>
-                                  <w:rPr>
-                                    <w:rFonts w:eastAsiaTheme="minorEastAsia" w:cstheme="minorHAnsi"/>
-                                    <w:b/>
-                                    <w:bCs/>
-                                    <w:color w:val="000000" w:themeColor="text1"/>
-                                    <w:sz w:val="32"/>
-                                    <w:szCs w:val="32"/>
-                                  </w:rPr>
-                                  <w:t>Mohanty</w:t>
-                                </w:r>
-                                <w:proofErr w:type="spellEnd"/>
-                                <w:r>
-                                  <w:rPr>
-                                    <w:rFonts w:eastAsiaTheme="minorEastAsia" w:cstheme="minorHAnsi"/>
-                                    <w:b/>
-                                    <w:bCs/>
-                                    <w:color w:val="000000" w:themeColor="text1"/>
-                                    <w:sz w:val="32"/>
-                                    <w:szCs w:val="32"/>
-                                  </w:rPr>
-                                  <w:t xml:space="preserve">, Hubert </w:t>
-                                </w:r>
-                                <w:proofErr w:type="spellStart"/>
-                                <w:r>
-                                  <w:rPr>
-                                    <w:rFonts w:eastAsiaTheme="minorEastAsia" w:cstheme="minorHAnsi"/>
-                                    <w:b/>
-                                    <w:bCs/>
-                                    <w:color w:val="000000" w:themeColor="text1"/>
-                                    <w:sz w:val="32"/>
-                                    <w:szCs w:val="32"/>
-                                  </w:rPr>
-                                  <w:t>Rall</w:t>
-                                </w:r>
-                                <w:proofErr w:type="spellEnd"/>
-                                <w:r>
-                                  <w:rPr>
-                                    <w:rFonts w:eastAsiaTheme="minorEastAsia" w:cstheme="minorHAnsi"/>
-                                    <w:b/>
-                                    <w:bCs/>
-                                    <w:color w:val="000000" w:themeColor="text1"/>
-                                    <w:sz w:val="32"/>
-                                    <w:szCs w:val="32"/>
-                                  </w:rPr>
-                                  <w:t xml:space="preserve">, Johannes </w:t>
-                                </w:r>
-                                <w:proofErr w:type="spellStart"/>
-                                <w:r>
-                                  <w:rPr>
-                                    <w:rFonts w:eastAsiaTheme="minorEastAsia" w:cstheme="minorHAnsi"/>
-                                    <w:b/>
-                                    <w:bCs/>
-                                    <w:color w:val="000000" w:themeColor="text1"/>
-                                    <w:sz w:val="32"/>
-                                    <w:szCs w:val="32"/>
-                                  </w:rPr>
-                                  <w:t>Schwendinger</w:t>
-                                </w:r>
-                                <w:proofErr w:type="spellEnd"/>
                               </w:p>
                             </w:sdtContent>
                           </w:sdt>
@@ -1427,6 +1307,7 @@
                                 <w:calendar w:val="gregorian"/>
                               </w:date>
                             </w:sdtPr>
+                            <w:sdtEndPr/>
                             <w:sdtContent>
                               <w:p>
                                 <w:pPr>
@@ -1441,6 +1322,7 @@
                                   <w:rPr>
                                     <w:sz w:val="96"/>
                                     <w:szCs w:val="96"/>
+                                    <w:lang w:val="de-DE"/>
                                     <w14:numForm w14:val="oldStyle"/>
                                   </w:rPr>
                                   <w:t>12</w:t>
@@ -1469,6 +1351,7 @@
                               <w:dataBinding w:prefixMappings="xmlns:ns0='http://schemas.openxmlformats.org/package/2006/metadata/core-properties' xmlns:ns1='http://purl.org/dc/elements/1.1/'" w:xpath="/ns0:coreProperties[1]/ns1:title[1]" w:storeItemID="{6C3C8BC8-F283-45AE-878A-BAB7291924A1}"/>
                               <w:text/>
                             </w:sdtPr>
+                            <w:sdtEndPr/>
                             <w:sdtContent>
                               <w:p>
                                 <w:pPr>
@@ -1510,6 +1393,7 @@
                               <w:dataBinding w:prefixMappings="xmlns:ns0='http://schemas.openxmlformats.org/package/2006/metadata/core-properties' xmlns:ns1='http://purl.org/dc/elements/1.1/'" w:xpath="/ns0:coreProperties[1]/ns1:subject[1]" w:storeItemID="{6C3C8BC8-F283-45AE-878A-BAB7291924A1}"/>
                               <w:text/>
                             </w:sdtPr>
+                            <w:sdtEndPr/>
                             <w:sdtContent>
                               <w:p>
                                 <w:pPr>
@@ -1631,7 +1515,7 @@
           <w:sz w:val="44"/>
           <w:lang w:val="de-DE"/>
         </w:rPr>
-        <w:t>4</w:t>
+        <w:t>5</w:t>
       </w:r>
     </w:p>
     <w:p>
@@ -2065,16 +1949,8 @@
               <w:rPr>
                 <w:lang w:val="de-DE"/>
               </w:rPr>
-              <w:t xml:space="preserve">Johannes </w:t>
-            </w:r>
-            <w:proofErr w:type="spellStart"/>
-            <w:r>
-              <w:rPr>
-                <w:lang w:val="de-DE"/>
-              </w:rPr>
-              <w:t>Schwendinger</w:t>
-            </w:r>
-            <w:proofErr w:type="spellEnd"/>
+              <w:t>Johannes Schwendinger</w:t>
+            </w:r>
           </w:p>
         </w:tc>
       </w:tr>
@@ -2161,6 +2037,84 @@
                 <w:lang w:val="de-DE"/>
               </w:rPr>
               <w:t xml:space="preserve"> E</w:t>
+            </w:r>
+          </w:p>
+        </w:tc>
+      </w:tr>
+      <w:tr>
+        <w:tc>
+          <w:tcPr>
+            <w:cnfStyle w:val="001000000000" w:firstRow="0" w:lastRow="0" w:firstColumn="1" w:lastColumn="0" w:oddVBand="0" w:evenVBand="0" w:oddHBand="0" w:evenHBand="0" w:firstRowFirstColumn="0" w:firstRowLastColumn="0" w:lastRowFirstColumn="0" w:lastRowLastColumn="0"/>
+            <w:tcW w:w="1384" w:type="dxa"/>
+          </w:tcPr>
+          <w:p>
+            <w:pPr>
+              <w:rPr>
+                <w:lang w:val="de-DE"/>
+              </w:rPr>
+            </w:pPr>
+            <w:r>
+              <w:rPr>
+                <w:lang w:val="de-DE"/>
+              </w:rPr>
+              <w:t>23.05.2012</w:t>
+            </w:r>
+          </w:p>
+        </w:tc>
+        <w:tc>
+          <w:tcPr>
+            <w:tcW w:w="1134" w:type="dxa"/>
+          </w:tcPr>
+          <w:p>
+            <w:pPr>
+              <w:cnfStyle w:val="000000000000" w:firstRow="0" w:lastRow="0" w:firstColumn="0" w:lastColumn="0" w:oddVBand="0" w:evenVBand="0" w:oddHBand="0" w:evenHBand="0" w:firstRowFirstColumn="0" w:firstRowLastColumn="0" w:lastRowFirstColumn="0" w:lastRowLastColumn="0"/>
+              <w:rPr>
+                <w:lang w:val="de-DE"/>
+              </w:rPr>
+            </w:pPr>
+            <w:r>
+              <w:rPr>
+                <w:lang w:val="de-DE"/>
+              </w:rPr>
+              <w:t>1.5</w:t>
+            </w:r>
+          </w:p>
+        </w:tc>
+        <w:tc>
+          <w:tcPr>
+            <w:tcW w:w="4111" w:type="dxa"/>
+          </w:tcPr>
+          <w:p>
+            <w:pPr>
+              <w:cnfStyle w:val="000000000000" w:firstRow="0" w:lastRow="0" w:firstColumn="0" w:lastColumn="0" w:oddVBand="0" w:evenVBand="0" w:oddHBand="0" w:evenHBand="0" w:firstRowFirstColumn="0" w:firstRowLastColumn="0" w:lastRowFirstColumn="0" w:lastRowLastColumn="0"/>
+              <w:rPr>
+                <w:lang w:val="de-DE"/>
+              </w:rPr>
+            </w:pPr>
+            <w:r>
+              <w:rPr>
+                <w:lang w:val="de-DE"/>
+              </w:rPr>
+              <w:t>An Änderungen anpassen</w:t>
+            </w:r>
+          </w:p>
+        </w:tc>
+        <w:tc>
+          <w:tcPr>
+            <w:tcW w:w="2583" w:type="dxa"/>
+          </w:tcPr>
+          <w:p>
+            <w:pPr>
+              <w:cnfStyle w:val="000000000000" w:firstRow="0" w:lastRow="0" w:firstColumn="0" w:lastColumn="0" w:oddVBand="0" w:evenVBand="0" w:oddHBand="0" w:evenHBand="0" w:firstRowFirstColumn="0" w:firstRowLastColumn="0" w:lastRowFirstColumn="0" w:lastRowLastColumn="0"/>
+              <w:rPr>
+                <w:lang w:val="de-DE"/>
+              </w:rPr>
+            </w:pPr>
+            <w:r>
+              <w:rPr>
+                <w:lang w:val="de-DE"/>
+              </w:rPr>
+              <w:t>Johannes Schwendinger</w:t>
             </w:r>
           </w:p>
         </w:tc>
@@ -2213,8 +2167,6 @@
             <w:t>Inhaltsverzeichnis</w:t>
           </w:r>
         </w:p>
-        <w:bookmarkStart w:id="0" w:name="_GoBack"/>
-        <w:bookmarkEnd w:id="0"/>
         <w:p>
           <w:pPr>
             <w:pStyle w:val="Verzeichnis2"/>
@@ -4170,11 +4122,11 @@
       <w:pPr>
         <w:pStyle w:val="berschrift2"/>
       </w:pPr>
-      <w:bookmarkStart w:id="1" w:name="_Toc323580691"/>
+      <w:bookmarkStart w:id="0" w:name="_Toc323580691"/>
       <w:r>
         <w:t>Einleitung</w:t>
       </w:r>
-      <w:bookmarkEnd w:id="1"/>
+      <w:bookmarkEnd w:id="0"/>
     </w:p>
     <w:p>
       <w:r>
@@ -4389,22 +4341,22 @@
       <w:pPr>
         <w:pStyle w:val="berschrift1"/>
       </w:pPr>
-      <w:bookmarkStart w:id="2" w:name="_Toc323580692"/>
+      <w:bookmarkStart w:id="1" w:name="_Toc323580692"/>
       <w:r>
         <w:lastRenderedPageBreak/>
         <w:t>Schichtenarchitektur</w:t>
       </w:r>
-      <w:bookmarkEnd w:id="2"/>
+      <w:bookmarkEnd w:id="1"/>
     </w:p>
     <w:p>
       <w:pPr>
         <w:pStyle w:val="berschrift2"/>
       </w:pPr>
-      <w:bookmarkStart w:id="3" w:name="_Toc323580693"/>
+      <w:bookmarkStart w:id="2" w:name="_Toc323580693"/>
       <w:r>
         <w:t>Überblick</w:t>
       </w:r>
-      <w:bookmarkEnd w:id="3"/>
+      <w:bookmarkEnd w:id="2"/>
     </w:p>
     <w:p>
       <w:r>
@@ -4705,7 +4657,7 @@
         </w:rPr>
         <w:br w:type="page"/>
       </w:r>
-      <w:bookmarkStart w:id="4" w:name="_Toc323580694"/>
+      <w:bookmarkStart w:id="3" w:name="_Toc323580694"/>
       <w:r>
         <w:lastRenderedPageBreak/>
         <w:t>Benutzer-Schnittstelle</w:t>
@@ -4716,17 +4668,17 @@
       <w:r>
         <w:t>(GUI)</w:t>
       </w:r>
-      <w:bookmarkEnd w:id="4"/>
+      <w:bookmarkEnd w:id="3"/>
     </w:p>
     <w:p>
       <w:pPr>
         <w:pStyle w:val="berschrift3"/>
       </w:pPr>
-      <w:bookmarkStart w:id="5" w:name="_Toc323580695"/>
+      <w:bookmarkStart w:id="4" w:name="_Toc323580695"/>
       <w:r>
         <w:t>Allgemein</w:t>
       </w:r>
-      <w:bookmarkEnd w:id="5"/>
+      <w:bookmarkEnd w:id="4"/>
     </w:p>
     <w:p>
       <w:r>
@@ -4842,12 +4794,12 @@
       <w:pPr>
         <w:pStyle w:val="berschrift3"/>
       </w:pPr>
-      <w:bookmarkStart w:id="6" w:name="_Toc323580696"/>
+      <w:bookmarkStart w:id="5" w:name="_Toc323580696"/>
       <w:proofErr w:type="spellStart"/>
       <w:r>
         <w:t>Usability</w:t>
       </w:r>
-      <w:bookmarkEnd w:id="6"/>
+      <w:bookmarkEnd w:id="5"/>
       <w:proofErr w:type="spellEnd"/>
     </w:p>
     <w:p>
@@ -5005,11 +4957,11 @@
       <w:pPr>
         <w:pStyle w:val="berschrift3"/>
       </w:pPr>
-      <w:bookmarkStart w:id="7" w:name="_Toc323580697"/>
+      <w:bookmarkStart w:id="6" w:name="_Toc323580697"/>
       <w:r>
         <w:t>Kommunikation</w:t>
       </w:r>
-      <w:bookmarkEnd w:id="7"/>
+      <w:bookmarkEnd w:id="6"/>
     </w:p>
     <w:p>
       <w:r>
@@ -5114,26 +5066,18 @@
         <w:t xml:space="preserve"> beim Controller statt, der dann implizit eine Rückmel</w:t>
       </w:r>
       <w:r>
-        <w:t xml:space="preserve">dung gibt. Anders wäre es beispielsweise bei sogenannten Nicht-Ereignissen, wenn etwa ein Gast nicht zum abgemachten Zeitpunkt auftaucht und dadurch eine Meldung an den </w:t>
-      </w:r>
-      <w:proofErr w:type="spellStart"/>
-      <w:r>
-        <w:t>Rezeptionist</w:t>
-      </w:r>
-      <w:proofErr w:type="spellEnd"/>
-      <w:r>
-        <w:t xml:space="preserve"> gegeben werden müsste. </w:t>
+        <w:t xml:space="preserve">dung gibt. Anders wäre es beispielsweise bei sogenannten Nicht-Ereignissen, wenn etwa ein Gast nicht zum abgemachten Zeitpunkt auftaucht und dadurch eine Meldung an den Rezeptionist gegeben werden müsste. </w:t>
       </w:r>
     </w:p>
     <w:p>
       <w:pPr>
         <w:pStyle w:val="berschrift3"/>
       </w:pPr>
-      <w:bookmarkStart w:id="8" w:name="_Toc323580698"/>
+      <w:bookmarkStart w:id="7" w:name="_Toc323580698"/>
       <w:r>
         <w:t>Layout</w:t>
       </w:r>
-      <w:bookmarkEnd w:id="8"/>
+      <w:bookmarkEnd w:id="7"/>
     </w:p>
     <w:p>
       <w:r>
@@ -5258,22 +5202,22 @@
       <w:pPr>
         <w:pStyle w:val="berschrift2"/>
       </w:pPr>
-      <w:bookmarkStart w:id="9" w:name="_Toc323580699"/>
+      <w:bookmarkStart w:id="8" w:name="_Toc323580699"/>
       <w:r>
         <w:lastRenderedPageBreak/>
         <w:t>Controller</w:t>
       </w:r>
-      <w:bookmarkEnd w:id="9"/>
+      <w:bookmarkEnd w:id="8"/>
     </w:p>
     <w:p>
       <w:pPr>
         <w:pStyle w:val="berschrift3"/>
       </w:pPr>
-      <w:bookmarkStart w:id="10" w:name="_Toc323580700"/>
+      <w:bookmarkStart w:id="9" w:name="_Toc323580700"/>
       <w:r>
         <w:t>Allgemein</w:t>
       </w:r>
-      <w:bookmarkEnd w:id="10"/>
+      <w:bookmarkEnd w:id="9"/>
     </w:p>
     <w:p>
       <w:r>
@@ -5406,11 +5350,11 @@
       <w:pPr>
         <w:pStyle w:val="berschrift3"/>
       </w:pPr>
-      <w:bookmarkStart w:id="11" w:name="_Toc323580701"/>
+      <w:bookmarkStart w:id="10" w:name="_Toc323580701"/>
       <w:r>
         <w:t>Aufgaben</w:t>
       </w:r>
-      <w:bookmarkEnd w:id="11"/>
+      <w:bookmarkEnd w:id="10"/>
     </w:p>
     <w:p>
       <w:r>
@@ -5585,13 +5529,21 @@
         <w:t xml:space="preserve"> gibt es mehrere Zustände, die aber nicht immer konsistent sind. Am Ende eines </w:t>
       </w:r>
       <w:r>
-        <w:t>kompletten Vorgangs wird alles D</w:t>
+        <w:t xml:space="preserve">kompletten Vorgangs wird alles </w:t>
+      </w:r>
+      <w:proofErr w:type="spellStart"/>
+      <w:r>
+        <w:t>D</w:t>
       </w:r>
       <w:r>
         <w:t>ematerialisiert</w:t>
       </w:r>
       <w:r>
-        <w:t xml:space="preserve">e </w:t>
+        <w:t>e</w:t>
+      </w:r>
+      <w:proofErr w:type="spellEnd"/>
+      <w:r>
+        <w:t xml:space="preserve"> </w:t>
       </w:r>
       <w:r>
         <w:t>„</w:t>
@@ -5664,12 +5616,12 @@
       <w:pPr>
         <w:pStyle w:val="berschrift3"/>
       </w:pPr>
-      <w:bookmarkStart w:id="12" w:name="_Toc323580702"/>
+      <w:bookmarkStart w:id="11" w:name="_Toc323580702"/>
       <w:r>
         <w:lastRenderedPageBreak/>
         <w:t>„State-Pattern“</w:t>
       </w:r>
-      <w:bookmarkEnd w:id="12"/>
+      <w:bookmarkEnd w:id="11"/>
     </w:p>
     <w:p>
       <w:pPr>
@@ -5793,11 +5745,11 @@
       <w:pPr>
         <w:pStyle w:val="berschrift3"/>
       </w:pPr>
-      <w:bookmarkStart w:id="13" w:name="_Toc323580703"/>
+      <w:bookmarkStart w:id="12" w:name="_Toc323580703"/>
       <w:r>
         <w:t>„Singleton-Pattern“</w:t>
       </w:r>
-      <w:bookmarkEnd w:id="13"/>
+      <w:bookmarkEnd w:id="12"/>
     </w:p>
     <w:p>
       <w:r>
@@ -5831,7 +5783,7 @@
       <w:pPr>
         <w:pStyle w:val="berschrift2"/>
       </w:pPr>
-      <w:bookmarkStart w:id="14" w:name="_Toc323580704"/>
+      <w:bookmarkStart w:id="13" w:name="_Toc323580704"/>
       <w:proofErr w:type="spellStart"/>
       <w:r>
         <w:lastRenderedPageBreak/>
@@ -5844,17 +5796,17 @@
       <w:r>
         <w:t>Bibliothek</w:t>
       </w:r>
-      <w:bookmarkEnd w:id="14"/>
+      <w:bookmarkEnd w:id="13"/>
     </w:p>
     <w:p>
       <w:pPr>
         <w:pStyle w:val="berschrift3"/>
       </w:pPr>
-      <w:bookmarkStart w:id="15" w:name="_Toc323580705"/>
+      <w:bookmarkStart w:id="14" w:name="_Toc323580705"/>
       <w:r>
         <w:t>Allgemein</w:t>
       </w:r>
-      <w:bookmarkEnd w:id="15"/>
+      <w:bookmarkEnd w:id="14"/>
     </w:p>
     <w:p>
       <w:r>
@@ -5997,11 +5949,11 @@
       <w:pPr>
         <w:pStyle w:val="berschrift3"/>
       </w:pPr>
-      <w:bookmarkStart w:id="16" w:name="_Toc323580706"/>
+      <w:bookmarkStart w:id="15" w:name="_Toc323580706"/>
       <w:r>
         <w:t>Mapping</w:t>
       </w:r>
-      <w:bookmarkEnd w:id="16"/>
+      <w:bookmarkEnd w:id="15"/>
     </w:p>
     <w:p>
       <w:r>
@@ -6069,7 +6021,7 @@
       <w:pPr>
         <w:pStyle w:val="berschrift3"/>
       </w:pPr>
-      <w:bookmarkStart w:id="17" w:name="_Toc323580707"/>
+      <w:bookmarkStart w:id="16" w:name="_Toc323580707"/>
       <w:r>
         <w:t>Transakti</w:t>
       </w:r>
@@ -6079,7 +6031,7 @@
       <w:r>
         <w:t>nen</w:t>
       </w:r>
-      <w:bookmarkEnd w:id="17"/>
+      <w:bookmarkEnd w:id="16"/>
     </w:p>
     <w:p>
       <w:r>
@@ -6137,11 +6089,11 @@
       <w:pPr>
         <w:pStyle w:val="berschrift3"/>
       </w:pPr>
-      <w:bookmarkStart w:id="18" w:name="_Toc323580708"/>
+      <w:bookmarkStart w:id="17" w:name="_Toc323580708"/>
       <w:r>
         <w:t>Vorteile</w:t>
       </w:r>
-      <w:bookmarkEnd w:id="18"/>
+      <w:bookmarkEnd w:id="17"/>
     </w:p>
     <w:p>
       <w:r>
@@ -6348,7 +6300,7 @@
       <w:pPr>
         <w:pStyle w:val="berschrift2"/>
       </w:pPr>
-      <w:bookmarkStart w:id="19" w:name="_Toc323580709"/>
+      <w:bookmarkStart w:id="18" w:name="_Toc323580709"/>
       <w:r>
         <w:lastRenderedPageBreak/>
         <w:t>Model</w:t>
@@ -6356,17 +6308,17 @@
       <w:r>
         <w:t>l</w:t>
       </w:r>
-      <w:bookmarkEnd w:id="19"/>
+      <w:bookmarkEnd w:id="18"/>
     </w:p>
     <w:p>
       <w:pPr>
         <w:pStyle w:val="berschrift3"/>
       </w:pPr>
-      <w:bookmarkStart w:id="20" w:name="_Toc323580710"/>
+      <w:bookmarkStart w:id="19" w:name="_Toc323580710"/>
       <w:r>
         <w:t>Allgemein</w:t>
       </w:r>
-      <w:bookmarkEnd w:id="20"/>
+      <w:bookmarkEnd w:id="19"/>
     </w:p>
     <w:p>
       <w:r>
@@ -6580,11 +6532,11 @@
       <w:pPr>
         <w:pStyle w:val="berschrift3"/>
       </w:pPr>
-      <w:bookmarkStart w:id="21" w:name="_Toc323580711"/>
+      <w:bookmarkStart w:id="20" w:name="_Toc323580711"/>
       <w:r>
         <w:t>Fassade</w:t>
       </w:r>
-      <w:bookmarkEnd w:id="21"/>
+      <w:bookmarkEnd w:id="20"/>
     </w:p>
     <w:p>
       <w:r>
@@ -6679,12 +6631,12 @@
       <w:pPr>
         <w:pStyle w:val="berschrift3"/>
       </w:pPr>
-      <w:bookmarkStart w:id="22" w:name="_Toc323580712"/>
+      <w:bookmarkStart w:id="21" w:name="_Toc323580712"/>
       <w:proofErr w:type="spellStart"/>
       <w:r>
         <w:t>Persistierung</w:t>
       </w:r>
-      <w:bookmarkEnd w:id="22"/>
+      <w:bookmarkEnd w:id="21"/>
       <w:proofErr w:type="spellEnd"/>
     </w:p>
     <w:p>
@@ -6755,11 +6707,11 @@
       <w:pPr>
         <w:pStyle w:val="berschrift3"/>
       </w:pPr>
-      <w:bookmarkStart w:id="23" w:name="_Toc323580713"/>
+      <w:bookmarkStart w:id="22" w:name="_Toc323580713"/>
       <w:r>
         <w:t>„Dynamic Mapper“</w:t>
       </w:r>
-      <w:bookmarkEnd w:id="23"/>
+      <w:bookmarkEnd w:id="22"/>
     </w:p>
     <w:p>
       <w:r>
@@ -6874,18 +6826,34 @@
         <w:t xml:space="preserve"> Kreis</w:t>
       </w:r>
       <w:r>
-        <w:t xml:space="preserve">, den wir explizit unterbrechen müssen. Wir haben uns für eine Behelfslösung entschieden, die die rekursive Tiefe beschränkt. Wenn die Ressourcen ausreichen, dann werden wir an diese Stelle mit unserem Team und den technischen </w:t>
-      </w:r>
-      <w:proofErr w:type="spellStart"/>
-      <w:r>
-        <w:t>Coaches</w:t>
-      </w:r>
-      <w:proofErr w:type="spellEnd"/>
-      <w:r>
-        <w:t xml:space="preserve"> eine optimale Lösung suchen und implementieren.</w:t>
-      </w:r>
-      <w:r>
-        <w:t xml:space="preserve"> </w:t>
+        <w:t xml:space="preserve">, den wir explizit unterbrechen müssen. </w:t>
+      </w:r>
+      <w:r>
+        <w:t xml:space="preserve">Diese Unterbrechung bewerkstelligen wir mithilfe einer </w:t>
+      </w:r>
+      <w:proofErr w:type="spellStart"/>
+      <w:r>
+        <w:t>HashMap</w:t>
+      </w:r>
+      <w:proofErr w:type="spellEnd"/>
+      <w:r>
+        <w:t xml:space="preserve"> die wir bei jedem rekursiven Aufruf der Funktion mitgeben. In dieser </w:t>
+      </w:r>
+      <w:proofErr w:type="spellStart"/>
+      <w:r>
+        <w:t>HashMap</w:t>
+      </w:r>
+      <w:proofErr w:type="spellEnd"/>
+      <w:r>
+        <w:t xml:space="preserve"> werden alle </w:t>
+      </w:r>
+      <w:proofErr w:type="spellStart"/>
+      <w:r>
+        <w:t>gemappten</w:t>
+      </w:r>
+      <w:proofErr w:type="spellEnd"/>
+      <w:r>
+        <w:t xml:space="preserve"> Paare gespeichert und somit kann überprüft werden ob ein Objekt bereits konvertiert wurde.</w:t>
       </w:r>
     </w:p>
     <w:p>
@@ -7193,27 +7161,45 @@
         <w:t>steht eine indirekte Rekursion, die</w:t>
       </w:r>
       <w:r>
-        <w:t xml:space="preserve"> durch eine T</w:t>
-      </w:r>
-      <w:r>
-        <w:t>iefe</w:t>
-      </w:r>
-      <w:r>
-        <w:t>nbegrenz</w:t>
-      </w:r>
-      <w:r>
-        <w:t>ung umgangen wird.</w:t>
-      </w:r>
-      <w:r>
-        <w:t xml:space="preserve"> Die Abbruchbedingung der Rekursion tritt ein, wenn keine „</w:t>
-      </w:r>
-      <w:proofErr w:type="spellStart"/>
-      <w:r>
-        <w:t>set</w:t>
-      </w:r>
-      <w:proofErr w:type="spellEnd"/>
-      <w:r>
-        <w:t>“-Methoden mehr gefunden werden.</w:t>
+        <w:t xml:space="preserve"> mithelfe der oben bereits erwähnten </w:t>
+      </w:r>
+      <w:proofErr w:type="spellStart"/>
+      <w:r>
+        <w:t>HashMap</w:t>
+      </w:r>
+      <w:proofErr w:type="spellEnd"/>
+      <w:r>
+        <w:t xml:space="preserve"> umgangen wird</w:t>
+      </w:r>
+      <w:r>
+        <w:t>.</w:t>
+      </w:r>
+      <w:r>
+        <w:t xml:space="preserve"> </w:t>
+      </w:r>
+      <w:r>
+        <w:t xml:space="preserve">Erste Versuche haben eine Verbesserung des Mappers mit der </w:t>
+      </w:r>
+      <w:proofErr w:type="spellStart"/>
+      <w:r>
+        <w:t>HashMap</w:t>
+      </w:r>
+      <w:proofErr w:type="spellEnd"/>
+      <w:r>
+        <w:t xml:space="preserve"> im Vergleich zur vorherigen Variante mit der </w:t>
+      </w:r>
+      <w:proofErr w:type="spellStart"/>
+      <w:r>
+        <w:t>Tiefenberschränkung</w:t>
+      </w:r>
+      <w:proofErr w:type="spellEnd"/>
+      <w:r>
+        <w:t xml:space="preserve"> </w:t>
+      </w:r>
+      <w:bookmarkStart w:id="23" w:name="_GoBack"/>
+      <w:bookmarkEnd w:id="23"/>
+      <w:r>
+        <w:t>um den Faktor 300 ergeben.</w:t>
       </w:r>
     </w:p>
     <w:p>
@@ -7710,7 +7696,7 @@
         <w:noProof/>
         <w:lang w:val="de-DE"/>
       </w:rPr>
-      <w:t>2</w:t>
+      <w:t>12</w:t>
     </w:r>
     <w:r>
       <w:rPr>
@@ -9641,7 +9627,7 @@
 
 <file path=customXml/item1.xml><?xml version="1.0" encoding="utf-8"?>
 <CoverPageProperties xmlns="http://schemas.microsoft.com/office/2006/coverPageProps">
-  <PublishDate>2012-01-01T00:00:00</PublishDate>
+  <PublishDate>2012</PublishDate>
   <Abstract/>
   <CompanyAddress/>
   <CompanyPhone/>
@@ -9663,7 +9649,7 @@
 </file>
 
 <file path=customXml/itemProps2.xml><?xml version="1.0" encoding="utf-8"?>
-<ds:datastoreItem xmlns:ds="http://schemas.openxmlformats.org/officeDocument/2006/customXml" ds:itemID="{55543155-2291-492A-92C1-0B763BE5173F}">
+<ds:datastoreItem xmlns:ds="http://schemas.openxmlformats.org/officeDocument/2006/customXml" ds:itemID="{EE5297D8-FDA4-4BBF-95E3-DCD2492270CA}">
   <ds:schemaRefs>
     <ds:schemaRef ds:uri="http://schemas.openxmlformats.org/officeDocument/2006/bibliography"/>
   </ds:schemaRefs>

</xml_diff>